<commit_message>
Updates to reporting documents and small edits to related scripts.
</commit_message>
<xml_diff>
--- a/templates/ENGLISH/UNWEIGHTED/census_fact_sheet_template.docx
+++ b/templates/ENGLISH/UNWEIGHTED/census_fact_sheet_template.docx
@@ -73,6 +73,41 @@
         </w:rPr>
         <w:t xml:space="preserve"> </w:t>
       </w:r>
+      <w:bookmarkStart w:id="1" w:name="bmk12"/>
+      <w:r>
+        <w:rPr>
+          <w:rFonts w:ascii="Source Sans Pro" w:eastAsia="Times New Roman" w:hAnsi="Source Sans Pro" w:cs="Arial"/>
+          <w:kern w:val="0"/>
+          <w:sz w:val="20"/>
+          <w:szCs w:val="20"/>
+          <w:lang w:val="en-US"/>
+          <w14:ligatures w14:val="none"/>
+        </w:rPr>
+        <w:t>bmk</w:t>
+      </w:r>
+      <w:r>
+        <w:rPr>
+          <w:rFonts w:ascii="Source Sans Pro" w:eastAsia="Times New Roman" w:hAnsi="Source Sans Pro" w:cs="Arial"/>
+          <w:kern w:val="0"/>
+          <w:sz w:val="20"/>
+          <w:szCs w:val="20"/>
+          <w:lang w:val="en-US"/>
+          <w14:ligatures w14:val="none"/>
+        </w:rPr>
+        <w:t>12</w:t>
+      </w:r>
+      <w:bookmarkEnd w:id="1"/>
+      <w:r>
+        <w:rPr>
+          <w:rFonts w:ascii="Source Sans Pro" w:eastAsia="Times New Roman" w:hAnsi="Source Sans Pro" w:cs="Arial"/>
+          <w:kern w:val="0"/>
+          <w:sz w:val="20"/>
+          <w:szCs w:val="20"/>
+          <w:lang w:val="en-US"/>
+          <w14:ligatures w14:val="none"/>
+        </w:rPr>
+        <w:t xml:space="preserve"> </w:t>
+      </w:r>
       <w:r>
         <w:rPr>
           <w:rFonts w:ascii="Source Sans Pro" w:eastAsia="Times New Roman" w:hAnsi="Source Sans Pro" w:cs="Arial"/>
@@ -84,7 +119,7 @@
         </w:rPr>
         <w:t xml:space="preserve">GSHS was a school-based survey of students in </w:t>
       </w:r>
-      <w:bookmarkStart w:id="1" w:name="bmk2"/>
+      <w:bookmarkStart w:id="2" w:name="bmk2"/>
       <w:r>
         <w:rPr>
           <w:rFonts w:ascii="Source Sans Pro" w:eastAsia="Times New Roman" w:hAnsi="Source Sans Pro" w:cs="Arial"/>
@@ -96,7 +131,7 @@
         </w:rPr>
         <w:t>bmk2</w:t>
       </w:r>
-      <w:bookmarkEnd w:id="1"/>
+      <w:bookmarkEnd w:id="2"/>
       <w:r>
         <w:rPr>
           <w:rFonts w:ascii="Source Sans Pro" w:eastAsia="Times New Roman" w:hAnsi="Source Sans Pro" w:cs="Arial"/>
@@ -196,7 +231,7 @@
         </w:rPr>
         <w:t xml:space="preserve">in </w:t>
       </w:r>
-      <w:bookmarkStart w:id="2" w:name="bmk3"/>
+      <w:bookmarkStart w:id="3" w:name="bmk3"/>
       <w:r>
         <w:rPr>
           <w:rFonts w:ascii="Source Sans Pro" w:eastAsia="Times New Roman" w:hAnsi="Source Sans Pro" w:cs="Arial"/>
@@ -208,7 +243,7 @@
         </w:rPr>
         <w:t>bmk3</w:t>
       </w:r>
-      <w:bookmarkEnd w:id="2"/>
+      <w:bookmarkEnd w:id="3"/>
       <w:r>
         <w:rPr>
           <w:rFonts w:ascii="Source Sans Pro" w:eastAsia="Times New Roman" w:hAnsi="Source Sans Pro" w:cs="Arial"/>
@@ -220,7 +255,7 @@
         </w:rPr>
         <w:t xml:space="preserve"> in </w:t>
       </w:r>
-      <w:bookmarkStart w:id="3" w:name="bmk4"/>
+      <w:bookmarkStart w:id="4" w:name="bmk4"/>
       <w:r>
         <w:rPr>
           <w:rFonts w:ascii="Source Sans Pro" w:eastAsia="Times New Roman" w:hAnsi="Source Sans Pro" w:cs="Arial"/>
@@ -232,7 +267,7 @@
         </w:rPr>
         <w:t>bmk4</w:t>
       </w:r>
-      <w:bookmarkEnd w:id="3"/>
+      <w:bookmarkEnd w:id="4"/>
       <w:r>
         <w:rPr>
           <w:rFonts w:ascii="Source Sans Pro" w:eastAsia="Times New Roman" w:hAnsi="Source Sans Pro" w:cs="Arial"/>
@@ -281,7 +316,7 @@
         </w:rPr>
         <w:t xml:space="preserve">The </w:t>
       </w:r>
-      <w:bookmarkStart w:id="4" w:name="bmk5"/>
+      <w:bookmarkStart w:id="5" w:name="bmk5"/>
       <w:r>
         <w:rPr>
           <w:rFonts w:ascii="Source Sans Pro" w:eastAsia="Times New Roman" w:hAnsi="Source Sans Pro" w:cs="Arial"/>
@@ -304,7 +339,7 @@
         </w:rPr>
         <w:t>5</w:t>
       </w:r>
-      <w:bookmarkEnd w:id="4"/>
+      <w:bookmarkEnd w:id="5"/>
       <w:r>
         <w:rPr>
           <w:rFonts w:ascii="Source Sans Pro" w:eastAsia="Times New Roman" w:hAnsi="Source Sans Pro" w:cs="Arial"/>
@@ -316,7 +351,7 @@
         </w:rPr>
         <w:t xml:space="preserve"> GSHS measured </w:t>
       </w:r>
-      <w:bookmarkStart w:id="5" w:name="bmk6"/>
+      <w:bookmarkStart w:id="6" w:name="bmk6"/>
       <w:r>
         <w:rPr>
           <w:rFonts w:ascii="Source Sans Pro" w:eastAsia="Times New Roman" w:hAnsi="Source Sans Pro" w:cs="Arial"/>
@@ -339,7 +374,7 @@
         </w:rPr>
         <w:t>6</w:t>
       </w:r>
-      <w:bookmarkEnd w:id="5"/>
+      <w:bookmarkEnd w:id="6"/>
       <w:r>
         <w:rPr>
           <w:rFonts w:ascii="Source Sans Pro" w:eastAsia="Times New Roman" w:hAnsi="Source Sans Pro" w:cs="Arial"/>
@@ -388,7 +423,7 @@
         </w:rPr>
         <w:t xml:space="preserve">The school response rate was </w:t>
       </w:r>
-      <w:bookmarkStart w:id="6" w:name="bmk7"/>
+      <w:bookmarkStart w:id="7" w:name="bmk7"/>
       <w:r>
         <w:rPr>
           <w:rFonts w:ascii="Source Sans Pro" w:eastAsia="Times New Roman" w:hAnsi="Source Sans Pro" w:cs="Arial"/>
@@ -411,7 +446,7 @@
         </w:rPr>
         <w:t>7</w:t>
       </w:r>
-      <w:bookmarkEnd w:id="6"/>
+      <w:bookmarkEnd w:id="7"/>
       <w:r>
         <w:rPr>
           <w:rFonts w:ascii="Source Sans Pro" w:eastAsia="Times New Roman" w:hAnsi="Source Sans Pro" w:cs="Arial"/>
@@ -423,7 +458,7 @@
         </w:rPr>
         <w:t xml:space="preserve">, the student response rate was </w:t>
       </w:r>
-      <w:bookmarkStart w:id="7" w:name="bmk8"/>
+      <w:bookmarkStart w:id="8" w:name="bmk8"/>
       <w:r>
         <w:rPr>
           <w:rFonts w:ascii="Source Sans Pro" w:eastAsia="Times New Roman" w:hAnsi="Source Sans Pro" w:cs="Arial"/>
@@ -446,7 +481,7 @@
         </w:rPr>
         <w:t>8</w:t>
       </w:r>
-      <w:bookmarkEnd w:id="7"/>
+      <w:bookmarkEnd w:id="8"/>
       <w:r>
         <w:rPr>
           <w:rFonts w:ascii="Source Sans Pro" w:eastAsia="Times New Roman" w:hAnsi="Source Sans Pro" w:cs="Arial"/>
@@ -458,7 +493,7 @@
         </w:rPr>
         <w:t xml:space="preserve">, and the overall response rate was </w:t>
       </w:r>
-      <w:bookmarkStart w:id="8" w:name="bmk9"/>
+      <w:bookmarkStart w:id="9" w:name="bmk9"/>
       <w:r>
         <w:rPr>
           <w:rFonts w:ascii="Source Sans Pro" w:eastAsia="Times New Roman" w:hAnsi="Source Sans Pro" w:cs="Arial"/>
@@ -481,7 +516,7 @@
         </w:rPr>
         <w:t>9</w:t>
       </w:r>
-      <w:bookmarkEnd w:id="8"/>
+      <w:bookmarkEnd w:id="9"/>
       <w:r>
         <w:rPr>
           <w:rFonts w:ascii="Source Sans Pro" w:eastAsia="Times New Roman" w:hAnsi="Source Sans Pro" w:cs="Arial"/>
@@ -493,7 +528,7 @@
         </w:rPr>
         <w:t xml:space="preserve">. A total of </w:t>
       </w:r>
-      <w:bookmarkStart w:id="9" w:name="bmk10"/>
+      <w:bookmarkStart w:id="10" w:name="bmk10"/>
       <w:r>
         <w:rPr>
           <w:rFonts w:ascii="Source Sans Pro" w:eastAsia="Times New Roman" w:hAnsi="Source Sans Pro" w:cs="Arial"/>
@@ -516,7 +551,7 @@
         </w:rPr>
         <w:t>0</w:t>
       </w:r>
-      <w:bookmarkEnd w:id="9"/>
+      <w:bookmarkEnd w:id="10"/>
       <w:r>
         <w:rPr>
           <w:rFonts w:ascii="Source Sans Pro" w:eastAsia="Times New Roman" w:hAnsi="Source Sans Pro" w:cs="Arial"/>
@@ -528,7 +563,7 @@
         </w:rPr>
         <w:t xml:space="preserve"> students participated in the </w:t>
       </w:r>
-      <w:bookmarkStart w:id="10" w:name="bmk11"/>
+      <w:bookmarkStart w:id="11" w:name="bmk11"/>
       <w:r>
         <w:rPr>
           <w:rFonts w:ascii="Source Sans Pro" w:eastAsia="Times New Roman" w:hAnsi="Source Sans Pro" w:cs="Arial"/>
@@ -551,7 +586,7 @@
         </w:rPr>
         <w:t>1</w:t>
       </w:r>
-      <w:bookmarkEnd w:id="10"/>
+      <w:bookmarkEnd w:id="11"/>
       <w:r>
         <w:rPr>
           <w:rFonts w:ascii="Source Sans Pro" w:eastAsia="Times New Roman" w:hAnsi="Source Sans Pro" w:cs="Arial"/>
@@ -588,14 +623,8 @@
     </w:p>
     <w:p>
       <w:pPr>
-        <w:jc w:val="both"/>
-        <w:rPr>
-          <w:rFonts w:ascii="Source Sans Pro" w:eastAsia="Times New Roman" w:hAnsi="Source Sans Pro" w:cs="Arial"/>
-          <w:kern w:val="0"/>
-          <w:sz w:val="20"/>
-          <w:szCs w:val="20"/>
-          <w:lang w:val="en-US"/>
-          <w14:ligatures w14:val="none"/>
+        <w:rPr>
+          <w:rFonts w:ascii="Source Sans Pro" w:hAnsi="Source Sans Pro"/>
         </w:rPr>
       </w:pPr>
     </w:p>
@@ -605,15 +634,8 @@
           <w:rFonts w:ascii="Source Sans Pro" w:hAnsi="Source Sans Pro"/>
         </w:rPr>
       </w:pPr>
-    </w:p>
-    <w:p>
-      <w:pPr>
-        <w:rPr>
-          <w:rFonts w:ascii="Source Sans Pro" w:hAnsi="Source Sans Pro"/>
-        </w:rPr>
-      </w:pPr>
-      <w:bookmarkStart w:id="11" w:name="table1"/>
-      <w:bookmarkEnd w:id="11"/>
+      <w:bookmarkStart w:id="12" w:name="table1"/>
+      <w:bookmarkEnd w:id="12"/>
     </w:p>
     <w:p>
       <w:pPr>
@@ -1132,7 +1154,7 @@
                                 <w:color w:val="FFFFFF" w:themeColor="background1"/>
                               </w:rPr>
                             </w:pPr>
-                            <w:bookmarkStart w:id="12" w:name="country"/>
+                            <w:bookmarkStart w:id="13" w:name="country"/>
                             <w:r>
                               <w:rPr>
                                 <w:rFonts w:ascii="Source Sans Pro" w:hAnsi="Source Sans Pro"/>
@@ -1142,7 +1164,7 @@
                               </w:rPr>
                               <w:t>country</w:t>
                             </w:r>
-                            <w:bookmarkEnd w:id="12"/>
+                            <w:bookmarkEnd w:id="13"/>
                           </w:p>
                           <w:p>
                             <w:pPr>
@@ -1154,7 +1176,7 @@
                                 <w:color w:val="FFFFFF" w:themeColor="background1"/>
                               </w:rPr>
                             </w:pPr>
-                            <w:bookmarkStart w:id="13" w:name="year"/>
+                            <w:bookmarkStart w:id="14" w:name="year"/>
                             <w:r>
                               <w:rPr>
                                 <w:rFonts w:ascii="Source Sans Pro" w:hAnsi="Source Sans Pro"/>
@@ -1164,7 +1186,7 @@
                               </w:rPr>
                               <w:t>year</w:t>
                             </w:r>
-                            <w:bookmarkEnd w:id="13"/>
+                            <w:bookmarkEnd w:id="14"/>
                             <w:r>
                               <w:rPr>
                                 <w:rFonts w:ascii="Source Sans Pro" w:hAnsi="Source Sans Pro"/>
@@ -1277,7 +1299,7 @@
                           <w:color w:val="FFFFFF" w:themeColor="background1"/>
                         </w:rPr>
                       </w:pPr>
-                      <w:bookmarkStart w:id="14" w:name="country"/>
+                      <w:bookmarkStart w:id="15" w:name="country"/>
                       <w:r>
                         <w:rPr>
                           <w:rFonts w:ascii="Source Sans Pro" w:hAnsi="Source Sans Pro"/>
@@ -1287,7 +1309,7 @@
                         </w:rPr>
                         <w:t>country</w:t>
                       </w:r>
-                      <w:bookmarkEnd w:id="14"/>
+                      <w:bookmarkEnd w:id="15"/>
                     </w:p>
                     <w:p>
                       <w:pPr>
@@ -1299,7 +1321,7 @@
                           <w:color w:val="FFFFFF" w:themeColor="background1"/>
                         </w:rPr>
                       </w:pPr>
-                      <w:bookmarkStart w:id="15" w:name="year"/>
+                      <w:bookmarkStart w:id="16" w:name="year"/>
                       <w:r>
                         <w:rPr>
                           <w:rFonts w:ascii="Source Sans Pro" w:hAnsi="Source Sans Pro"/>
@@ -1309,7 +1331,7 @@
                         </w:rPr>
                         <w:t>year</w:t>
                       </w:r>
-                      <w:bookmarkEnd w:id="15"/>
+                      <w:bookmarkEnd w:id="16"/>
                       <w:r>
                         <w:rPr>
                           <w:rFonts w:ascii="Source Sans Pro" w:hAnsi="Source Sans Pro"/>

</xml_diff>